<commit_message>
feat: add TimKiemSach, XemSachTheoPhanLoai, XemTatCaSach
</commit_message>
<xml_diff>
--- a/Documents/Usecase Scenarious/QuanLySanPham-21130122-NguyenPhuongNha.docx
+++ b/Documents/Usecase Scenarious/QuanLySanPham-21130122-NguyenPhuongNha.docx
@@ -34,14 +34,20 @@
             <w:pPr>
               <w:spacing w:line="240" w:lineRule="auto"/>
               <w:rPr>
-                <w:b/>
-                <w:bCs/>
-              </w:rPr>
-            </w:pPr>
-            <w:r>
-              <w:rPr>
-                <w:b/>
-                <w:bCs/>
+                <w:rFonts w:ascii="Aptos" w:hAnsi="Aptos"/>
+                <w:b/>
+                <w:bCs/>
+                <w:sz w:val="24"/>
+                <w:szCs w:val="24"/>
+              </w:rPr>
+            </w:pPr>
+            <w:r>
+              <w:rPr>
+                <w:rFonts w:ascii="Aptos" w:hAnsi="Aptos"/>
+                <w:b/>
+                <w:bCs/>
+                <w:sz w:val="24"/>
+                <w:szCs w:val="24"/>
               </w:rPr>
               <w:t>Tên (Name)</w:t>
             </w:r>
@@ -61,8 +67,18 @@
           <w:p>
             <w:pPr>
               <w:spacing w:line="240" w:lineRule="auto"/>
-            </w:pPr>
-            <w:r>
+              <w:rPr>
+                <w:rFonts w:ascii="Aptos" w:hAnsi="Aptos"/>
+                <w:sz w:val="24"/>
+                <w:szCs w:val="24"/>
+              </w:rPr>
+            </w:pPr>
+            <w:r>
+              <w:rPr>
+                <w:rFonts w:ascii="Aptos" w:hAnsi="Aptos"/>
+                <w:sz w:val="24"/>
+                <w:szCs w:val="24"/>
+              </w:rPr>
               <w:t>Quản lý sản phẩm</w:t>
             </w:r>
           </w:p>
@@ -85,14 +101,20 @@
             <w:pPr>
               <w:spacing w:line="240" w:lineRule="auto"/>
               <w:rPr>
-                <w:b/>
-                <w:bCs/>
-              </w:rPr>
-            </w:pPr>
-            <w:r>
-              <w:rPr>
-                <w:b/>
-                <w:bCs/>
+                <w:rFonts w:ascii="Aptos" w:hAnsi="Aptos"/>
+                <w:b/>
+                <w:bCs/>
+                <w:sz w:val="24"/>
+                <w:szCs w:val="24"/>
+              </w:rPr>
+            </w:pPr>
+            <w:r>
+              <w:rPr>
+                <w:rFonts w:ascii="Aptos" w:hAnsi="Aptos"/>
+                <w:b/>
+                <w:bCs/>
+                <w:sz w:val="24"/>
+                <w:szCs w:val="24"/>
               </w:rPr>
               <w:t>Mô tả ngắn (Brief Description)</w:t>
             </w:r>
@@ -112,14 +134,34 @@
           <w:p>
             <w:pPr>
               <w:spacing w:line="240" w:lineRule="auto"/>
-            </w:pPr>
-            <w:r>
+              <w:rPr>
+                <w:rFonts w:ascii="Aptos" w:hAnsi="Aptos"/>
+                <w:sz w:val="24"/>
+                <w:szCs w:val="24"/>
+              </w:rPr>
+            </w:pPr>
+            <w:r>
+              <w:rPr>
+                <w:rFonts w:ascii="Aptos" w:hAnsi="Aptos"/>
+                <w:sz w:val="24"/>
+                <w:szCs w:val="24"/>
+              </w:rPr>
               <w:t>Nhân viên</w:t>
             </w:r>
             <w:r>
+              <w:rPr>
+                <w:rFonts w:ascii="Aptos" w:hAnsi="Aptos"/>
+                <w:sz w:val="24"/>
+                <w:szCs w:val="24"/>
+              </w:rPr>
               <w:t xml:space="preserve"> qu</w:t>
             </w:r>
             <w:r>
+              <w:rPr>
+                <w:rFonts w:ascii="Aptos" w:hAnsi="Aptos"/>
+                <w:sz w:val="24"/>
+                <w:szCs w:val="24"/>
+              </w:rPr>
               <w:t>ản lý quản lý tất cả các sản phẩm của cửa hàng</w:t>
             </w:r>
           </w:p>
@@ -142,14 +184,20 @@
             <w:pPr>
               <w:spacing w:line="240" w:lineRule="auto"/>
               <w:rPr>
-                <w:b/>
-                <w:bCs/>
-              </w:rPr>
-            </w:pPr>
-            <w:r>
-              <w:rPr>
-                <w:b/>
-                <w:bCs/>
+                <w:rFonts w:ascii="Aptos" w:hAnsi="Aptos"/>
+                <w:b/>
+                <w:bCs/>
+                <w:sz w:val="24"/>
+                <w:szCs w:val="24"/>
+              </w:rPr>
+            </w:pPr>
+            <w:r>
+              <w:rPr>
+                <w:rFonts w:ascii="Aptos" w:hAnsi="Aptos"/>
+                <w:b/>
+                <w:bCs/>
+                <w:sz w:val="24"/>
+                <w:szCs w:val="24"/>
               </w:rPr>
               <w:t>Người thực hiện (Actor)</w:t>
             </w:r>
@@ -169,8 +217,18 @@
           <w:p>
             <w:pPr>
               <w:spacing w:line="240" w:lineRule="auto"/>
-            </w:pPr>
-            <w:r>
+              <w:rPr>
+                <w:rFonts w:ascii="Aptos" w:hAnsi="Aptos"/>
+                <w:sz w:val="24"/>
+                <w:szCs w:val="24"/>
+              </w:rPr>
+            </w:pPr>
+            <w:r>
+              <w:rPr>
+                <w:rFonts w:ascii="Aptos" w:hAnsi="Aptos"/>
+                <w:sz w:val="24"/>
+                <w:szCs w:val="24"/>
+              </w:rPr>
               <w:t>Nhân viên quản lý</w:t>
             </w:r>
           </w:p>
@@ -197,14 +255,20 @@
             <w:pPr>
               <w:spacing w:line="240" w:lineRule="auto"/>
               <w:rPr>
-                <w:b/>
-                <w:bCs/>
-              </w:rPr>
-            </w:pPr>
-            <w:r>
-              <w:rPr>
-                <w:b/>
-                <w:bCs/>
+                <w:rFonts w:ascii="Aptos" w:hAnsi="Aptos"/>
+                <w:b/>
+                <w:bCs/>
+                <w:sz w:val="24"/>
+                <w:szCs w:val="24"/>
+              </w:rPr>
+            </w:pPr>
+            <w:r>
+              <w:rPr>
+                <w:rFonts w:ascii="Aptos" w:hAnsi="Aptos"/>
+                <w:b/>
+                <w:bCs/>
+                <w:sz w:val="24"/>
+                <w:szCs w:val="24"/>
               </w:rPr>
               <w:t>Luồng sự kiện (Flow of Events)</w:t>
             </w:r>
@@ -229,14 +293,20 @@
             <w:pPr>
               <w:spacing w:line="240" w:lineRule="auto"/>
               <w:rPr>
-                <w:b/>
-                <w:bCs/>
-              </w:rPr>
-            </w:pPr>
-            <w:r>
-              <w:rPr>
-                <w:b/>
-                <w:bCs/>
+                <w:rFonts w:ascii="Aptos" w:hAnsi="Aptos"/>
+                <w:b/>
+                <w:bCs/>
+                <w:sz w:val="24"/>
+                <w:szCs w:val="24"/>
+              </w:rPr>
+            </w:pPr>
+            <w:r>
+              <w:rPr>
+                <w:rFonts w:ascii="Aptos" w:hAnsi="Aptos"/>
+                <w:b/>
+                <w:bCs/>
+                <w:sz w:val="24"/>
+                <w:szCs w:val="24"/>
               </w:rPr>
               <w:t>Luồng cơ bản (Basic Flows)</w:t>
             </w:r>
@@ -258,8 +328,18 @@
           <w:p>
             <w:pPr>
               <w:spacing w:line="240" w:lineRule="auto"/>
-            </w:pPr>
-            <w:r>
+              <w:rPr>
+                <w:rFonts w:ascii="Aptos" w:hAnsi="Aptos"/>
+                <w:sz w:val="24"/>
+                <w:szCs w:val="24"/>
+              </w:rPr>
+            </w:pPr>
+            <w:r>
+              <w:rPr>
+                <w:rFonts w:ascii="Aptos" w:hAnsi="Aptos"/>
+                <w:sz w:val="24"/>
+                <w:szCs w:val="24"/>
+              </w:rPr>
               <w:t>Use case này bắt đầu khi nhân viên quản lý đã đăng nhập vào trang admin:</w:t>
             </w:r>
           </w:p>
@@ -271,8 +351,18 @@
                 <w:numId w:val="1"/>
               </w:numPr>
               <w:spacing w:line="240" w:lineRule="auto"/>
-            </w:pPr>
-            <w:r>
+              <w:rPr>
+                <w:rFonts w:ascii="Aptos" w:hAnsi="Aptos"/>
+                <w:sz w:val="24"/>
+                <w:szCs w:val="24"/>
+              </w:rPr>
+            </w:pPr>
+            <w:r>
+              <w:rPr>
+                <w:rFonts w:ascii="Aptos" w:hAnsi="Aptos"/>
+                <w:sz w:val="24"/>
+                <w:szCs w:val="24"/>
+              </w:rPr>
               <w:t>Nhân viên quản lý chọn vào nút “Quản lý sản phẩm” trong trang Admin.</w:t>
             </w:r>
           </w:p>
@@ -284,11 +374,26 @@
                 <w:numId w:val="1"/>
               </w:numPr>
               <w:spacing w:line="240" w:lineRule="auto"/>
-            </w:pPr>
-            <w:r>
+              <w:rPr>
+                <w:rFonts w:ascii="Aptos" w:hAnsi="Aptos"/>
+                <w:sz w:val="24"/>
+                <w:szCs w:val="24"/>
+              </w:rPr>
+            </w:pPr>
+            <w:r>
+              <w:rPr>
+                <w:rFonts w:ascii="Aptos" w:hAnsi="Aptos"/>
+                <w:sz w:val="24"/>
+                <w:szCs w:val="24"/>
+              </w:rPr>
               <w:t>Usecase kết thúc</w:t>
             </w:r>
             <w:r>
+              <w:rPr>
+                <w:rFonts w:ascii="Aptos" w:hAnsi="Aptos"/>
+                <w:sz w:val="24"/>
+                <w:szCs w:val="24"/>
+              </w:rPr>
               <w:t>.</w:t>
             </w:r>
           </w:p>
@@ -312,14 +417,20 @@
             <w:pPr>
               <w:spacing w:line="240" w:lineRule="auto"/>
               <w:rPr>
-                <w:b/>
-                <w:bCs/>
-              </w:rPr>
-            </w:pPr>
-            <w:r>
-              <w:rPr>
-                <w:b/>
-                <w:bCs/>
+                <w:rFonts w:ascii="Aptos" w:hAnsi="Aptos"/>
+                <w:b/>
+                <w:bCs/>
+                <w:sz w:val="24"/>
+                <w:szCs w:val="24"/>
+              </w:rPr>
+            </w:pPr>
+            <w:r>
+              <w:rPr>
+                <w:rFonts w:ascii="Aptos" w:hAnsi="Aptos"/>
+                <w:b/>
+                <w:bCs/>
+                <w:sz w:val="24"/>
+                <w:szCs w:val="24"/>
               </w:rPr>
               <w:t>Luồng khác (Alternative Flows)</w:t>
             </w:r>
@@ -343,14 +454,20 @@
             <w:pPr>
               <w:spacing w:line="240" w:lineRule="auto"/>
               <w:rPr>
-                <w:b/>
-                <w:bCs/>
-              </w:rPr>
-            </w:pPr>
-            <w:r>
-              <w:rPr>
-                <w:b/>
-                <w:bCs/>
+                <w:rFonts w:ascii="Aptos" w:hAnsi="Aptos"/>
+                <w:b/>
+                <w:bCs/>
+                <w:sz w:val="24"/>
+                <w:szCs w:val="24"/>
+              </w:rPr>
+            </w:pPr>
+            <w:r>
+              <w:rPr>
+                <w:rFonts w:ascii="Aptos" w:hAnsi="Aptos"/>
+                <w:b/>
+                <w:bCs/>
+                <w:sz w:val="24"/>
+                <w:szCs w:val="24"/>
               </w:rPr>
               <w:t>Tiêu đề (Title)</w:t>
             </w:r>
@@ -372,14 +489,20 @@
             <w:pPr>
               <w:spacing w:line="240" w:lineRule="auto"/>
               <w:rPr>
-                <w:b/>
-                <w:bCs/>
-              </w:rPr>
-            </w:pPr>
-            <w:r>
-              <w:rPr>
-                <w:b/>
-                <w:bCs/>
+                <w:rFonts w:ascii="Aptos" w:hAnsi="Aptos"/>
+                <w:b/>
+                <w:bCs/>
+                <w:sz w:val="24"/>
+                <w:szCs w:val="24"/>
+              </w:rPr>
+            </w:pPr>
+            <w:r>
+              <w:rPr>
+                <w:rFonts w:ascii="Aptos" w:hAnsi="Aptos"/>
+                <w:b/>
+                <w:bCs/>
+                <w:sz w:val="24"/>
+                <w:szCs w:val="24"/>
               </w:rPr>
               <w:t>Mô tả (Description)</w:t>
             </w:r>
@@ -401,11 +524,26 @@
           <w:p>
             <w:pPr>
               <w:spacing w:line="240" w:lineRule="auto"/>
-            </w:pPr>
-            <w:r>
+              <w:rPr>
+                <w:rFonts w:ascii="Aptos" w:hAnsi="Aptos"/>
+                <w:sz w:val="24"/>
+                <w:szCs w:val="24"/>
+              </w:rPr>
+            </w:pPr>
+            <w:r>
+              <w:rPr>
+                <w:rFonts w:ascii="Aptos" w:hAnsi="Aptos"/>
+                <w:sz w:val="24"/>
+                <w:szCs w:val="24"/>
+              </w:rPr>
               <w:t>Lỗi kết nối đến database</w:t>
             </w:r>
             <w:r>
+              <w:rPr>
+                <w:rFonts w:ascii="Aptos" w:hAnsi="Aptos"/>
+                <w:sz w:val="24"/>
+                <w:szCs w:val="24"/>
+              </w:rPr>
               <w:t>.</w:t>
             </w:r>
           </w:p>
@@ -429,14 +567,34 @@
                 <w:numId w:val="2"/>
               </w:numPr>
               <w:spacing w:line="240" w:lineRule="auto"/>
-            </w:pPr>
-            <w:r>
+              <w:rPr>
+                <w:rFonts w:ascii="Aptos" w:hAnsi="Aptos"/>
+                <w:sz w:val="24"/>
+                <w:szCs w:val="24"/>
+              </w:rPr>
+            </w:pPr>
+            <w:r>
+              <w:rPr>
+                <w:rFonts w:ascii="Aptos" w:hAnsi="Aptos"/>
+                <w:sz w:val="24"/>
+                <w:szCs w:val="24"/>
+              </w:rPr>
               <w:t xml:space="preserve">Hệ thống thông báo cho </w:t>
             </w:r>
             <w:r>
+              <w:rPr>
+                <w:rFonts w:ascii="Aptos" w:hAnsi="Aptos"/>
+                <w:sz w:val="24"/>
+                <w:szCs w:val="24"/>
+              </w:rPr>
               <w:t>nhân viên quản lý</w:t>
             </w:r>
             <w:r>
+              <w:rPr>
+                <w:rFonts w:ascii="Aptos" w:hAnsi="Aptos"/>
+                <w:sz w:val="24"/>
+                <w:szCs w:val="24"/>
+              </w:rPr>
               <w:t xml:space="preserve"> rằng hiện tại không thể tải dữ liệu.</w:t>
             </w:r>
           </w:p>
@@ -448,8 +606,18 @@
                 <w:numId w:val="2"/>
               </w:numPr>
               <w:spacing w:line="240" w:lineRule="auto"/>
-            </w:pPr>
-            <w:r>
+              <w:rPr>
+                <w:rFonts w:ascii="Aptos" w:hAnsi="Aptos"/>
+                <w:sz w:val="24"/>
+                <w:szCs w:val="24"/>
+              </w:rPr>
+            </w:pPr>
+            <w:r>
+              <w:rPr>
+                <w:rFonts w:ascii="Aptos" w:hAnsi="Aptos"/>
+                <w:sz w:val="24"/>
+                <w:szCs w:val="24"/>
+              </w:rPr>
               <w:t>Usecase kết thúc.</w:t>
             </w:r>
           </w:p>
@@ -473,14 +641,20 @@
             <w:pPr>
               <w:spacing w:line="240" w:lineRule="auto"/>
               <w:rPr>
-                <w:b/>
-                <w:bCs/>
-              </w:rPr>
-            </w:pPr>
-            <w:r>
-              <w:rPr>
-                <w:b/>
-                <w:bCs/>
+                <w:rFonts w:ascii="Aptos" w:hAnsi="Aptos"/>
+                <w:b/>
+                <w:bCs/>
+                <w:sz w:val="24"/>
+                <w:szCs w:val="24"/>
+              </w:rPr>
+            </w:pPr>
+            <w:r>
+              <w:rPr>
+                <w:rFonts w:ascii="Aptos" w:hAnsi="Aptos"/>
+                <w:b/>
+                <w:bCs/>
+                <w:sz w:val="24"/>
+                <w:szCs w:val="24"/>
               </w:rPr>
               <w:t>Điều kiện tiên quyết (Pre-conditions)</w:t>
             </w:r>
@@ -504,14 +678,20 @@
             <w:pPr>
               <w:spacing w:line="240" w:lineRule="auto"/>
               <w:rPr>
-                <w:b/>
-                <w:bCs/>
-              </w:rPr>
-            </w:pPr>
-            <w:r>
-              <w:rPr>
-                <w:b/>
-                <w:bCs/>
+                <w:rFonts w:ascii="Aptos" w:hAnsi="Aptos"/>
+                <w:b/>
+                <w:bCs/>
+                <w:sz w:val="24"/>
+                <w:szCs w:val="24"/>
+              </w:rPr>
+            </w:pPr>
+            <w:r>
+              <w:rPr>
+                <w:rFonts w:ascii="Aptos" w:hAnsi="Aptos"/>
+                <w:b/>
+                <w:bCs/>
+                <w:sz w:val="24"/>
+                <w:szCs w:val="24"/>
               </w:rPr>
               <w:t>Tiêu đề (Title)</w:t>
             </w:r>
@@ -536,21 +716,30 @@
               </w:tabs>
               <w:spacing w:line="240" w:lineRule="auto"/>
               <w:rPr>
-                <w:b/>
-                <w:bCs/>
-              </w:rPr>
-            </w:pPr>
-            <w:r>
-              <w:rPr>
-                <w:b/>
-                <w:bCs/>
+                <w:rFonts w:ascii="Aptos" w:hAnsi="Aptos"/>
+                <w:b/>
+                <w:bCs/>
+                <w:sz w:val="24"/>
+                <w:szCs w:val="24"/>
+              </w:rPr>
+            </w:pPr>
+            <w:r>
+              <w:rPr>
+                <w:rFonts w:ascii="Aptos" w:hAnsi="Aptos"/>
+                <w:b/>
+                <w:bCs/>
+                <w:sz w:val="24"/>
+                <w:szCs w:val="24"/>
               </w:rPr>
               <w:t>Mô tả (Description)</w:t>
             </w:r>
             <w:r>
               <w:rPr>
-                <w:b/>
-                <w:bCs/>
+                <w:rFonts w:ascii="Aptos" w:hAnsi="Aptos"/>
+                <w:b/>
+                <w:bCs/>
+                <w:sz w:val="24"/>
+                <w:szCs w:val="24"/>
               </w:rPr>
               <w:tab/>
             </w:r>
@@ -572,8 +761,18 @@
           <w:p>
             <w:pPr>
               <w:spacing w:line="240" w:lineRule="auto"/>
-            </w:pPr>
-            <w:r>
+              <w:rPr>
+                <w:rFonts w:ascii="Aptos" w:hAnsi="Aptos"/>
+                <w:sz w:val="24"/>
+                <w:szCs w:val="24"/>
+              </w:rPr>
+            </w:pPr>
+            <w:r>
+              <w:rPr>
+                <w:rFonts w:ascii="Aptos" w:hAnsi="Aptos"/>
+                <w:sz w:val="24"/>
+                <w:szCs w:val="24"/>
+              </w:rPr>
               <w:t>Đăng nhập vào trang Admin..</w:t>
             </w:r>
           </w:p>
@@ -591,8 +790,18 @@
           <w:p>
             <w:pPr>
               <w:spacing w:line="240" w:lineRule="auto"/>
-            </w:pPr>
-            <w:r>
+              <w:rPr>
+                <w:rFonts w:ascii="Aptos" w:hAnsi="Aptos"/>
+                <w:sz w:val="24"/>
+                <w:szCs w:val="24"/>
+              </w:rPr>
+            </w:pPr>
+            <w:r>
+              <w:rPr>
+                <w:rFonts w:ascii="Aptos" w:hAnsi="Aptos"/>
+                <w:sz w:val="24"/>
+                <w:szCs w:val="24"/>
+              </w:rPr>
               <w:t>Nhân viên quản lý phải đăng nhập thành công vào trang Admin</w:t>
             </w:r>
           </w:p>
@@ -616,14 +825,20 @@
             <w:pPr>
               <w:spacing w:line="240" w:lineRule="auto"/>
               <w:rPr>
-                <w:b/>
-                <w:bCs/>
-              </w:rPr>
-            </w:pPr>
-            <w:r>
-              <w:rPr>
-                <w:b/>
-                <w:bCs/>
+                <w:rFonts w:ascii="Aptos" w:hAnsi="Aptos"/>
+                <w:b/>
+                <w:bCs/>
+                <w:sz w:val="24"/>
+                <w:szCs w:val="24"/>
+              </w:rPr>
+            </w:pPr>
+            <w:r>
+              <w:rPr>
+                <w:rFonts w:ascii="Aptos" w:hAnsi="Aptos"/>
+                <w:b/>
+                <w:bCs/>
+                <w:sz w:val="24"/>
+                <w:szCs w:val="24"/>
               </w:rPr>
               <w:t>Điều kiện sau (Post-conditions)</w:t>
             </w:r>
@@ -647,14 +862,20 @@
             <w:pPr>
               <w:spacing w:line="240" w:lineRule="auto"/>
               <w:rPr>
-                <w:b/>
-                <w:bCs/>
-              </w:rPr>
-            </w:pPr>
-            <w:r>
-              <w:rPr>
-                <w:b/>
-                <w:bCs/>
+                <w:rFonts w:ascii="Aptos" w:hAnsi="Aptos"/>
+                <w:b/>
+                <w:bCs/>
+                <w:sz w:val="24"/>
+                <w:szCs w:val="24"/>
+              </w:rPr>
+            </w:pPr>
+            <w:r>
+              <w:rPr>
+                <w:rFonts w:ascii="Aptos" w:hAnsi="Aptos"/>
+                <w:b/>
+                <w:bCs/>
+                <w:sz w:val="24"/>
+                <w:szCs w:val="24"/>
               </w:rPr>
               <w:t>Tiêu đề (Title)</w:t>
             </w:r>
@@ -676,14 +897,20 @@
             <w:pPr>
               <w:spacing w:line="240" w:lineRule="auto"/>
               <w:rPr>
-                <w:b/>
-                <w:bCs/>
-              </w:rPr>
-            </w:pPr>
-            <w:r>
-              <w:rPr>
-                <w:b/>
-                <w:bCs/>
+                <w:rFonts w:ascii="Aptos" w:hAnsi="Aptos"/>
+                <w:b/>
+                <w:bCs/>
+                <w:sz w:val="24"/>
+                <w:szCs w:val="24"/>
+              </w:rPr>
+            </w:pPr>
+            <w:r>
+              <w:rPr>
+                <w:rFonts w:ascii="Aptos" w:hAnsi="Aptos"/>
+                <w:b/>
+                <w:bCs/>
+                <w:sz w:val="24"/>
+                <w:szCs w:val="24"/>
               </w:rPr>
               <w:t>Mô tả (Description)</w:t>
             </w:r>
@@ -708,8 +935,18 @@
           <w:p>
             <w:pPr>
               <w:spacing w:line="240" w:lineRule="auto"/>
-            </w:pPr>
-            <w:r>
+              <w:rPr>
+                <w:rFonts w:ascii="Aptos" w:hAnsi="Aptos"/>
+                <w:sz w:val="24"/>
+                <w:szCs w:val="24"/>
+              </w:rPr>
+            </w:pPr>
+            <w:r>
+              <w:rPr>
+                <w:rFonts w:ascii="Aptos" w:hAnsi="Aptos"/>
+                <w:sz w:val="24"/>
+                <w:szCs w:val="24"/>
+              </w:rPr>
               <w:t>None</w:t>
             </w:r>
           </w:p>
@@ -728,12 +965,25 @@
           <w:p>
             <w:pPr>
               <w:spacing w:line="240" w:lineRule="auto"/>
+              <w:rPr>
+                <w:rFonts w:ascii="Aptos" w:hAnsi="Aptos"/>
+                <w:sz w:val="24"/>
+                <w:szCs w:val="24"/>
+              </w:rPr>
             </w:pPr>
           </w:p>
         </w:tc>
       </w:tr>
     </w:tbl>
-    <w:p/>
+    <w:p>
+      <w:pPr>
+        <w:rPr>
+          <w:rFonts w:ascii="Aptos" w:hAnsi="Aptos"/>
+          <w:sz w:val="24"/>
+          <w:szCs w:val="24"/>
+        </w:rPr>
+      </w:pPr>
+    </w:p>
     <w:sectPr>
       <w:pgSz w:w="11906" w:h="16838"/>
       <w:pgMar w:top="1440" w:right="1440" w:bottom="1440" w:left="1440" w:header="708" w:footer="708" w:gutter="0"/>
@@ -942,7 +1192,7 @@
         <w:kern w:val="2"/>
         <w:sz w:val="22"/>
         <w:szCs w:val="22"/>
-        <w:lang w:val="en-AS" w:eastAsia="en-US" w:bidi="ar-SA"/>
+        <w:lang w:eastAsia="en-US" w:bidi="ar-SA"/>
         <w14:ligatures w14:val="standardContextual"/>
       </w:rPr>
     </w:rPrDefault>

</xml_diff>

<commit_message>
feat: add usecase code for QuanLySanPham, TimKiemSach, XemSachTheoPhanLoai, XemSanPhamTheoPhanLoai, XemTatCaSach, XemTatCaSanPham
</commit_message>
<xml_diff>
--- a/Documents/Usecase Scenarious/QuanLySanPham-21130122-NguyenPhuongNha.docx
+++ b/Documents/Usecase Scenarious/QuanLySanPham-21130122-NguyenPhuongNha.docx
@@ -80,6 +80,14 @@
                 <w:szCs w:val="24"/>
               </w:rPr>
               <w:t>Quản lý sản phẩm</w:t>
+            </w:r>
+            <w:r>
+              <w:rPr>
+                <w:rFonts w:ascii="Aptos" w:hAnsi="Aptos"/>
+                <w:sz w:val="24"/>
+                <w:szCs w:val="24"/>
+              </w:rPr>
+              <w:t xml:space="preserve"> – UCN-01</w:t>
             </w:r>
           </w:p>
         </w:tc>
@@ -1192,7 +1200,7 @@
         <w:kern w:val="2"/>
         <w:sz w:val="22"/>
         <w:szCs w:val="22"/>
-        <w:lang w:eastAsia="en-US" w:bidi="ar-SA"/>
+        <w:lang w:val="en-US" w:eastAsia="en-US" w:bidi="ar-SA"/>
         <w14:ligatures w14:val="standardContextual"/>
       </w:rPr>
     </w:rPrDefault>

</xml_diff>